<commit_message>
Version 2 of description
</commit_message>
<xml_diff>
--- a/project description/Consulting LK.docx
+++ b/project description/Consulting LK.docx
@@ -5,11 +5,13 @@
     <w:p>
       <w:pPr>
         <w:rPr>
+          <w:b/>
           <w:lang w:val="et-EE"/>
         </w:rPr>
       </w:pPr>
       <w:r>
         <w:rPr>
+          <w:b/>
           <w:lang w:val="et-EE"/>
         </w:rPr>
         <w:t>Aine „MTAT.03.320 Veebirakenduste loomine“ projekti kirjeldus.</w:t>
@@ -25,7 +27,13 @@
         <w:rPr>
           <w:lang w:val="et-EE"/>
         </w:rPr>
-        <w:t>Tiim: Anastassia Ivanova, Annett Saarik, Markus Lipus</w:t>
+        <w:t>Meeskond</w:t>
+      </w:r>
+      <w:r>
+        <w:rPr>
+          <w:lang w:val="et-EE"/>
+        </w:rPr>
+        <w:t xml:space="preserve">: </w:t>
       </w:r>
     </w:p>
     <w:p>
@@ -38,14 +46,28 @@
         <w:rPr>
           <w:lang w:val="et-EE"/>
         </w:rPr>
-        <w:t xml:space="preserve">Projekt: </w:t>
-      </w:r>
-      <w:r>
-        <w:rPr>
-          <w:lang w:val="et-EE"/>
-        </w:rPr>
-        <w:t>Consulting LK</w:t>
-      </w:r>
+        <w:t xml:space="preserve">Anastassia Ivanova, Annett Saarik, Markus </w:t>
+      </w:r>
+      <w:proofErr w:type="spellStart"/>
+      <w:r>
+        <w:rPr>
+          <w:lang w:val="et-EE"/>
+        </w:rPr>
+        <w:t>Lip</w:t>
+      </w:r>
+      <w:r>
+        <w:rPr>
+          <w:lang w:val="et-EE"/>
+        </w:rPr>
+        <w:t>p</w:t>
+      </w:r>
+      <w:r>
+        <w:rPr>
+          <w:lang w:val="et-EE"/>
+        </w:rPr>
+        <w:t>us</w:t>
+      </w:r>
+      <w:proofErr w:type="spellEnd"/>
     </w:p>
     <w:p>
       <w:pPr>
@@ -57,7 +79,7 @@
         <w:rPr>
           <w:lang w:val="et-EE"/>
         </w:rPr>
-        <w:t>Kirjeldus:</w:t>
+        <w:t xml:space="preserve">Projekt: </w:t>
       </w:r>
     </w:p>
     <w:p>
@@ -66,35 +88,19 @@
           <w:lang w:val="et-EE"/>
         </w:rPr>
       </w:pPr>
-      <w:r>
-        <w:rPr>
-          <w:lang w:val="et-EE"/>
-        </w:rPr>
-        <w:t>Veebirakendus, mis toetab ärianalüüsimis teenuste pakkuvat firmat.</w:t>
-      </w:r>
-      <w:r>
-        <w:rPr>
-          <w:lang w:val="et-EE"/>
-        </w:rPr>
-        <w:br/>
-      </w:r>
-      <w:r>
-        <w:rPr>
-          <w:lang w:val="et-EE"/>
-        </w:rPr>
-        <w:t>Ettevõtte</w:t>
-      </w:r>
-      <w:r>
-        <w:rPr>
-          <w:lang w:val="et-EE"/>
-        </w:rPr>
-        <w:t xml:space="preserve"> spetsialiseerub  </w:t>
-      </w:r>
-      <w:r>
-        <w:rPr>
-          <w:lang w:val="et-EE"/>
-        </w:rPr>
-        <w:t>äri modelleerimisel ning turu uurimisel. Samuti pakutakse ka erinevaid statistika teenuseid</w:t>
+      <w:proofErr w:type="spellStart"/>
+      <w:r>
+        <w:rPr>
+          <w:lang w:val="et-EE"/>
+        </w:rPr>
+        <w:t>Consulting</w:t>
+      </w:r>
+      <w:proofErr w:type="spellEnd"/>
+      <w:r>
+        <w:rPr>
+          <w:lang w:val="et-EE"/>
+        </w:rPr>
+        <w:t xml:space="preserve"> LK</w:t>
       </w:r>
     </w:p>
     <w:p>
@@ -107,13 +113,7 @@
         <w:rPr>
           <w:lang w:val="et-EE"/>
         </w:rPr>
-        <w:t>Kliendid peavad sisse logima  enne tellimust tegemist. Oma profiilis klient saab näha kõik oma tellimused ning  võtta ühendust firma omanikuga.</w:t>
-      </w:r>
-      <w:r>
-        <w:rPr>
-          <w:lang w:val="et-EE"/>
-        </w:rPr>
-        <w:t xml:space="preserve"> </w:t>
+        <w:t>Kirjeldus:</w:t>
       </w:r>
     </w:p>
     <w:p>
@@ -126,29 +126,391 @@
         <w:rPr>
           <w:lang w:val="et-EE"/>
         </w:rPr>
-        <w:t>Pealehel on olemas uudiste portaal, kus on näha, mis uuendused toimusid veebilehel. Nt, kui omanik on lisanud mingi artikli, siis uudiste portaalis teavitatakse sellest.</w:t>
+        <w:t>Tulevane veebirakendus</w:t>
+      </w:r>
+      <w:r>
+        <w:rPr>
+          <w:lang w:val="et-EE"/>
+        </w:rPr>
+        <w:t xml:space="preserve"> toetab ärianalüüsi</w:t>
+      </w:r>
+      <w:r>
+        <w:rPr>
+          <w:lang w:val="et-EE"/>
+        </w:rPr>
+        <w:t xml:space="preserve"> teenus</w:t>
+      </w:r>
+      <w:r>
+        <w:rPr>
+          <w:lang w:val="et-EE"/>
+        </w:rPr>
+        <w:t>e</w:t>
+      </w:r>
+      <w:r>
+        <w:rPr>
+          <w:lang w:val="et-EE"/>
+        </w:rPr>
+        <w:t>id</w:t>
+      </w:r>
+      <w:r>
+        <w:rPr>
+          <w:lang w:val="et-EE"/>
+        </w:rPr>
+        <w:t xml:space="preserve"> pakkuva</w:t>
+      </w:r>
+      <w:r>
+        <w:rPr>
+          <w:lang w:val="et-EE"/>
+        </w:rPr>
+        <w:t xml:space="preserve"> firma</w:t>
+      </w:r>
+      <w:r>
+        <w:rPr>
+          <w:lang w:val="et-EE"/>
+        </w:rPr>
+        <w:t xml:space="preserve"> </w:t>
+      </w:r>
+      <w:r>
+        <w:rPr>
+          <w:lang w:val="et-EE"/>
+        </w:rPr>
+        <w:t>t</w:t>
+      </w:r>
+      <w:r>
+        <w:rPr>
+          <w:lang w:val="et-EE"/>
+        </w:rPr>
+        <w:t>egevust</w:t>
+      </w:r>
+      <w:r>
+        <w:rPr>
+          <w:lang w:val="et-EE"/>
+        </w:rPr>
+        <w:t xml:space="preserve">. </w:t>
+      </w:r>
+      <w:r>
+        <w:rPr>
+          <w:lang w:val="et-EE"/>
+        </w:rPr>
+        <w:t>Ettevõt</w:t>
+      </w:r>
+      <w:r>
+        <w:rPr>
+          <w:lang w:val="et-EE"/>
+        </w:rPr>
+        <w:t>e</w:t>
+      </w:r>
+      <w:r>
+        <w:rPr>
+          <w:lang w:val="et-EE"/>
+        </w:rPr>
+        <w:t xml:space="preserve"> spetsialiseerub</w:t>
+      </w:r>
+      <w:r>
+        <w:rPr>
+          <w:lang w:val="et-EE"/>
+        </w:rPr>
+        <w:t xml:space="preserve"> </w:t>
+      </w:r>
+      <w:r>
+        <w:rPr>
+          <w:lang w:val="et-EE"/>
+        </w:rPr>
+        <w:t>äri</w:t>
+      </w:r>
+      <w:r>
+        <w:rPr>
+          <w:lang w:val="et-EE"/>
+        </w:rPr>
+        <w:t>modelleerimisel ning turu-uuringute läbiviimisel</w:t>
+      </w:r>
+      <w:r>
+        <w:rPr>
+          <w:lang w:val="et-EE"/>
+        </w:rPr>
+        <w:t xml:space="preserve">. </w:t>
+      </w:r>
+      <w:r>
+        <w:rPr>
+          <w:lang w:val="et-EE"/>
+        </w:rPr>
+        <w:t>Lisaks</w:t>
+      </w:r>
+      <w:r>
+        <w:rPr>
+          <w:lang w:val="et-EE"/>
+        </w:rPr>
+        <w:t xml:space="preserve"> </w:t>
+      </w:r>
+      <w:r>
+        <w:rPr>
+          <w:lang w:val="et-EE"/>
+        </w:rPr>
+        <w:t>pakub ettevõte</w:t>
+      </w:r>
+      <w:r>
+        <w:rPr>
+          <w:lang w:val="et-EE"/>
+        </w:rPr>
+        <w:t xml:space="preserve"> ka erinevaid statistika teenuseid</w:t>
+      </w:r>
+      <w:r>
+        <w:rPr>
+          <w:lang w:val="et-EE"/>
+        </w:rPr>
+        <w:t>.</w:t>
+      </w:r>
+    </w:p>
+    <w:p>
+      <w:pPr>
+        <w:rPr>
+          <w:lang w:val="et-EE"/>
+        </w:rPr>
+      </w:pPr>
+      <w:r>
+        <w:rPr>
+          <w:lang w:val="et-EE"/>
+        </w:rPr>
+        <w:t xml:space="preserve">Kliendid </w:t>
+      </w:r>
+      <w:r>
+        <w:rPr>
+          <w:lang w:val="et-EE"/>
+        </w:rPr>
+        <w:t xml:space="preserve">ehk veebirakenduse kasutajad </w:t>
+      </w:r>
+      <w:r>
+        <w:rPr>
+          <w:lang w:val="et-EE"/>
+        </w:rPr>
+        <w:t>peavad sisse</w:t>
+      </w:r>
+      <w:r>
+        <w:rPr>
+          <w:lang w:val="et-EE"/>
+        </w:rPr>
+        <w:t xml:space="preserve"> logima enne tellimuse</w:t>
+      </w:r>
+      <w:r>
+        <w:rPr>
+          <w:lang w:val="et-EE"/>
+        </w:rPr>
+        <w:t xml:space="preserve"> tegemist. Oma profiilis </w:t>
+      </w:r>
+      <w:r>
+        <w:rPr>
+          <w:lang w:val="et-EE"/>
+        </w:rPr>
+        <w:t xml:space="preserve">saab </w:t>
+      </w:r>
+      <w:r>
+        <w:rPr>
+          <w:lang w:val="et-EE"/>
+        </w:rPr>
+        <w:t xml:space="preserve">klient </w:t>
+      </w:r>
+      <w:r>
+        <w:rPr>
+          <w:lang w:val="et-EE"/>
+        </w:rPr>
+        <w:t>näha oma tellimuste ajalugu</w:t>
+      </w:r>
+      <w:r>
+        <w:rPr>
+          <w:lang w:val="et-EE"/>
+        </w:rPr>
+        <w:t xml:space="preserve"> ning </w:t>
+      </w:r>
+      <w:r>
+        <w:rPr>
+          <w:lang w:val="et-EE"/>
+        </w:rPr>
+        <w:t>võtta ühendust ärianalüüsi teenuseid pakkuva firma esindajaga</w:t>
+      </w:r>
+      <w:r>
+        <w:rPr>
+          <w:lang w:val="et-EE"/>
+        </w:rPr>
+        <w:t>.</w:t>
+      </w:r>
+      <w:r>
+        <w:rPr>
+          <w:lang w:val="et-EE"/>
+        </w:rPr>
+        <w:t xml:space="preserve"> </w:t>
+      </w:r>
+    </w:p>
+    <w:p>
+      <w:pPr>
+        <w:rPr>
+          <w:lang w:val="et-EE"/>
+        </w:rPr>
+      </w:pPr>
+      <w:r>
+        <w:rPr>
+          <w:lang w:val="et-EE"/>
+        </w:rPr>
+        <w:t>Pealehel on olemas uudi</w:t>
+      </w:r>
+      <w:r>
+        <w:rPr>
+          <w:lang w:val="et-EE"/>
+        </w:rPr>
+        <w:t>ste portaal, kus on näha viimased</w:t>
+      </w:r>
+      <w:r>
+        <w:rPr>
+          <w:lang w:val="et-EE"/>
+        </w:rPr>
+        <w:t xml:space="preserve"> uuendused</w:t>
+      </w:r>
+      <w:r>
+        <w:rPr>
+          <w:lang w:val="et-EE"/>
+        </w:rPr>
+        <w:t>, mis on toimunud</w:t>
+      </w:r>
+      <w:r>
+        <w:rPr>
+          <w:lang w:val="et-EE"/>
+        </w:rPr>
+        <w:t xml:space="preserve"> </w:t>
+      </w:r>
+      <w:r>
+        <w:rPr>
+          <w:lang w:val="et-EE"/>
+        </w:rPr>
+        <w:t xml:space="preserve">käesoleval </w:t>
+      </w:r>
+      <w:r>
+        <w:rPr>
+          <w:lang w:val="et-EE"/>
+        </w:rPr>
+        <w:t>veebilehel. N</w:t>
+      </w:r>
+      <w:r>
+        <w:rPr>
+          <w:lang w:val="et-EE"/>
+        </w:rPr>
+        <w:t>äiteks</w:t>
+      </w:r>
+      <w:r>
+        <w:rPr>
+          <w:lang w:val="et-EE"/>
+        </w:rPr>
+        <w:t xml:space="preserve"> teavitatakse uudiste portaalis sellest, kui </w:t>
+      </w:r>
+      <w:r>
+        <w:rPr>
+          <w:lang w:val="et-EE"/>
+        </w:rPr>
+        <w:t xml:space="preserve">omanik on lisanud </w:t>
+      </w:r>
+      <w:r>
+        <w:rPr>
+          <w:lang w:val="et-EE"/>
+        </w:rPr>
+        <w:t xml:space="preserve">uue </w:t>
+      </w:r>
+      <w:r>
+        <w:rPr>
+          <w:lang w:val="et-EE"/>
+        </w:rPr>
+        <w:t>artikli</w:t>
+      </w:r>
+      <w:r>
+        <w:rPr>
+          <w:lang w:val="et-EE"/>
+        </w:rPr>
+        <w:t xml:space="preserve"> veebirakendusse.</w:t>
+      </w:r>
+      <w:r>
+        <w:rPr>
+          <w:lang w:val="et-EE"/>
+        </w:rPr>
+        <w:br/>
+      </w:r>
+      <w:r>
+        <w:rPr>
+          <w:lang w:val="et-EE"/>
+        </w:rPr>
+        <w:br/>
+        <w:t xml:space="preserve">Veebirakendus sisaldab infot </w:t>
+      </w:r>
+      <w:r>
+        <w:rPr>
+          <w:lang w:val="et-EE"/>
+        </w:rPr>
+        <w:t xml:space="preserve">ärianalüüsi </w:t>
+      </w:r>
+      <w:r>
+        <w:rPr>
+          <w:lang w:val="et-EE"/>
+        </w:rPr>
+        <w:t xml:space="preserve">firma omaniku </w:t>
+      </w:r>
+      <w:r>
+        <w:rPr>
+          <w:lang w:val="et-EE"/>
+        </w:rPr>
+        <w:t xml:space="preserve">ja esindaja </w:t>
+      </w:r>
+      <w:r>
+        <w:rPr>
+          <w:lang w:val="et-EE"/>
+        </w:rPr>
+        <w:t xml:space="preserve">kohta, </w:t>
+      </w:r>
+      <w:r>
+        <w:rPr>
+          <w:lang w:val="et-EE"/>
+        </w:rPr>
+        <w:t>pakutavate</w:t>
+      </w:r>
+      <w:r>
+        <w:rPr>
+          <w:lang w:val="et-EE"/>
+        </w:rPr>
+        <w:t xml:space="preserve"> teenuste kohta, kontaktandme</w:t>
+      </w:r>
+      <w:r>
+        <w:rPr>
+          <w:lang w:val="et-EE"/>
+        </w:rPr>
+        <w:t>i</w:t>
+      </w:r>
+      <w:r>
+        <w:rPr>
+          <w:lang w:val="et-EE"/>
+        </w:rPr>
+        <w:t>d ning erineva</w:t>
+      </w:r>
+      <w:r>
+        <w:rPr>
+          <w:lang w:val="et-EE"/>
+        </w:rPr>
+        <w:t>i</w:t>
+      </w:r>
+      <w:r>
+        <w:rPr>
+          <w:lang w:val="et-EE"/>
+        </w:rPr>
+        <w:t>d artikl</w:t>
+      </w:r>
+      <w:r>
+        <w:rPr>
+          <w:lang w:val="et-EE"/>
+        </w:rPr>
+        <w:t xml:space="preserve">eid, mida lisatakse ettevõtte poolt. </w:t>
+      </w:r>
+      <w:r>
+        <w:rPr>
+          <w:lang w:val="et-EE"/>
+        </w:rPr>
+        <w:br/>
       </w:r>
       <w:bookmarkStart w:id="0" w:name="_GoBack"/>
       <w:bookmarkEnd w:id="0"/>
-      <w:r>
-        <w:rPr>
-          <w:lang w:val="et-EE"/>
-        </w:rPr>
-        <w:br/>
-      </w:r>
-      <w:r>
-        <w:rPr>
-          <w:lang w:val="et-EE"/>
-        </w:rPr>
-        <w:br/>
-        <w:t>Veebirakendus sisaldab infot firma omaniku kohta, pakkuvate teenuste kohta, kontaktandmed ning erinevad artikleid, mida lisab ettevõtte omanik.</w:t>
-      </w:r>
-      <w:r>
-        <w:rPr>
-          <w:lang w:val="et-EE"/>
-        </w:rPr>
-        <w:br/>
-      </w:r>
     </w:p>
     <w:sectPr>
       <w:pgSz w:w="12240" w:h="15840"/>
@@ -550,17 +912,17 @@
     <w:lsdException w:name="List Table 6 Colorful Accent 6" w:uiPriority="51"/>
     <w:lsdException w:name="List Table 7 Colorful Accent 6" w:uiPriority="52"/>
   </w:latentStyles>
-  <w:style w:type="paragraph" w:default="1" w:styleId="Normaallaad">
+  <w:style w:type="paragraph" w:default="1" w:styleId="Normal">
     <w:name w:val="Normal"/>
     <w:qFormat/>
   </w:style>
-  <w:style w:type="character" w:default="1" w:styleId="Liguvaikefont">
+  <w:style w:type="character" w:default="1" w:styleId="DefaultParagraphFont">
     <w:name w:val="Default Paragraph Font"/>
     <w:uiPriority w:val="1"/>
     <w:semiHidden/>
     <w:unhideWhenUsed/>
   </w:style>
-  <w:style w:type="table" w:default="1" w:styleId="Normaaltabel">
+  <w:style w:type="table" w:default="1" w:styleId="TableNormal">
     <w:name w:val="Normal Table"/>
     <w:uiPriority w:val="99"/>
     <w:semiHidden/>
@@ -575,7 +937,7 @@
       </w:tblCellMar>
     </w:tblPr>
   </w:style>
-  <w:style w:type="numbering" w:default="1" w:styleId="Loendita">
+  <w:style w:type="numbering" w:default="1" w:styleId="NoList">
     <w:name w:val="No List"/>
     <w:uiPriority w:val="99"/>
     <w:semiHidden/>

</xml_diff>